<commit_message>
fix dbpedia session chair
</commit_message>
<xml_diff>
--- a/content/programme/DBpedia_Session_2.docx
+++ b/content/programme/DBpedia_Session_2.docx
@@ -203,12 +203,12 @@
                 <wp:inline distB="114300" distT="114300" distL="114300" distR="114300">
                   <wp:extent cx="1962150" cy="2371725"/>
                   <wp:effectExtent b="0" l="0" r="0" t="0"/>
-                  <wp:docPr id="2" name="image4.png"/>
+                  <wp:docPr id="2" name="image5.png"/>
                   <a:graphic>
                     <a:graphicData uri="http://schemas.openxmlformats.org/drawingml/2006/picture">
                       <pic:pic>
                         <pic:nvPicPr>
-                          <pic:cNvPr id="0" name="image4.png"/>
+                          <pic:cNvPr id="0" name="image5.png"/>
                           <pic:cNvPicPr preferRelativeResize="0"/>
                         </pic:nvPicPr>
                         <pic:blipFill>
@@ -403,12 +403,12 @@
                 <wp:inline distB="114300" distT="114300" distL="114300" distR="114300">
                   <wp:extent cx="1238250" cy="1238250"/>
                   <wp:effectExtent b="0" l="0" r="0" t="0"/>
-                  <wp:docPr id="6" name="image5.png"/>
+                  <wp:docPr id="6" name="image4.png"/>
                   <a:graphic>
                     <a:graphicData uri="http://schemas.openxmlformats.org/drawingml/2006/picture">
                       <pic:pic>
                         <pic:nvPicPr>
-                          <pic:cNvPr id="0" name="image5.png"/>
+                          <pic:cNvPr id="0" name="image4.png"/>
                           <pic:cNvPicPr preferRelativeResize="0"/>
                         </pic:nvPicPr>
                         <pic:blipFill>
@@ -818,12 +818,12 @@
                 <wp:inline distB="114300" distT="114300" distL="114300" distR="114300">
                   <wp:extent cx="1435100" cy="1435100"/>
                   <wp:effectExtent b="0" l="0" r="0" t="0"/>
-                  <wp:docPr id="3" name="image1.jpg"/>
+                  <wp:docPr id="3" name="image3.jpg"/>
                   <a:graphic>
                     <a:graphicData uri="http://schemas.openxmlformats.org/drawingml/2006/picture">
                       <pic:pic>
                         <pic:nvPicPr>
-                          <pic:cNvPr id="0" name="image1.jpg"/>
+                          <pic:cNvPr id="0" name="image3.jpg"/>
                           <pic:cNvPicPr preferRelativeResize="0"/>
                         </pic:nvPicPr>
                         <pic:blipFill>
@@ -1045,12 +1045,12 @@
                 <wp:inline distB="114300" distT="114300" distL="114300" distR="114300">
                   <wp:extent cx="1435100" cy="1435100"/>
                   <wp:effectExtent b="0" l="0" r="0" t="0"/>
-                  <wp:docPr id="4" name="image6.png"/>
+                  <wp:docPr id="4" name="image1.png"/>
                   <a:graphic>
                     <a:graphicData uri="http://schemas.openxmlformats.org/drawingml/2006/picture">
                       <pic:pic>
                         <pic:nvPicPr>
-                          <pic:cNvPr id="0" name="image6.png"/>
+                          <pic:cNvPr id="0" name="image1.png"/>
                           <pic:cNvPicPr preferRelativeResize="0"/>
                         </pic:nvPicPr>
                         <pic:blipFill>
@@ -1165,12 +1165,12 @@
                 <wp:inline distB="114300" distT="114300" distL="114300" distR="114300">
                   <wp:extent cx="1435100" cy="1435100"/>
                   <wp:effectExtent b="0" l="0" r="0" t="0"/>
-                  <wp:docPr id="1" name="image6.png"/>
+                  <wp:docPr id="1" name="image1.png"/>
                   <a:graphic>
                     <a:graphicData uri="http://schemas.openxmlformats.org/drawingml/2006/picture">
                       <pic:pic>
                         <pic:nvPicPr>
-                          <pic:cNvPr id="0" name="image6.png"/>
+                          <pic:cNvPr id="0" name="image1.png"/>
                           <pic:cNvPicPr preferRelativeResize="0"/>
                         </pic:nvPicPr>
                         <pic:blipFill>
@@ -1344,12 +1344,12 @@
                 <wp:inline distB="114300" distT="114300" distL="114300" distR="114300">
                   <wp:extent cx="1971675" cy="1968500"/>
                   <wp:effectExtent b="0" l="0" r="0" t="0"/>
-                  <wp:docPr id="7" name="image3.png"/>
+                  <wp:docPr id="7" name="image6.png"/>
                   <a:graphic>
                     <a:graphicData uri="http://schemas.openxmlformats.org/drawingml/2006/picture">
                       <pic:pic>
                         <pic:nvPicPr>
-                          <pic:cNvPr id="0" name="image3.png"/>
+                          <pic:cNvPr id="0" name="image6.png"/>
                           <pic:cNvPicPr preferRelativeResize="0"/>
                         </pic:nvPicPr>
                         <pic:blipFill>

</xml_diff>

<commit_message>
update program + logo
</commit_message>
<xml_diff>
--- a/content/programme/DBpedia_Session_2.docx
+++ b/content/programme/DBpedia_Session_2.docx
@@ -403,12 +403,12 @@
                 <wp:inline distB="114300" distT="114300" distL="114300" distR="114300">
                   <wp:extent cx="1238250" cy="1238250"/>
                   <wp:effectExtent b="0" l="0" r="0" t="0"/>
-                  <wp:docPr id="6" name="image5.png"/>
+                  <wp:docPr id="6" name="image6.png"/>
                   <a:graphic>
                     <a:graphicData uri="http://schemas.openxmlformats.org/drawingml/2006/picture">
                       <pic:pic>
                         <pic:nvPicPr>
-                          <pic:cNvPr id="0" name="image5.png"/>
+                          <pic:cNvPr id="0" name="image6.png"/>
                           <pic:cNvPicPr preferRelativeResize="0"/>
                         </pic:nvPicPr>
                         <pic:blipFill>
@@ -620,12 +620,12 @@
                 <wp:inline distB="114300" distT="114300" distL="114300" distR="114300">
                   <wp:extent cx="1971675" cy="1968500"/>
                   <wp:effectExtent b="0" l="0" r="0" t="0"/>
-                  <wp:docPr id="5" name="image2.png"/>
+                  <wp:docPr id="5" name="image3.png"/>
                   <a:graphic>
                     <a:graphicData uri="http://schemas.openxmlformats.org/drawingml/2006/picture">
                       <pic:pic>
                         <pic:nvPicPr>
-                          <pic:cNvPr id="0" name="image2.png"/>
+                          <pic:cNvPr id="0" name="image3.png"/>
                           <pic:cNvPicPr preferRelativeResize="0"/>
                         </pic:nvPicPr>
                         <pic:blipFill>
@@ -1045,12 +1045,12 @@
                 <wp:inline distB="114300" distT="114300" distL="114300" distR="114300">
                   <wp:extent cx="1435100" cy="1435100"/>
                   <wp:effectExtent b="0" l="0" r="0" t="0"/>
-                  <wp:docPr id="4" name="image6.png"/>
+                  <wp:docPr id="4" name="image2.png"/>
                   <a:graphic>
                     <a:graphicData uri="http://schemas.openxmlformats.org/drawingml/2006/picture">
                       <pic:pic>
                         <pic:nvPicPr>
-                          <pic:cNvPr id="0" name="image6.png"/>
+                          <pic:cNvPr id="0" name="image2.png"/>
                           <pic:cNvPicPr preferRelativeResize="0"/>
                         </pic:nvPicPr>
                         <pic:blipFill>
@@ -1165,12 +1165,12 @@
                 <wp:inline distB="114300" distT="114300" distL="114300" distR="114300">
                   <wp:extent cx="1435100" cy="1435100"/>
                   <wp:effectExtent b="0" l="0" r="0" t="0"/>
-                  <wp:docPr id="1" name="image6.png"/>
+                  <wp:docPr id="1" name="image2.png"/>
                   <a:graphic>
                     <a:graphicData uri="http://schemas.openxmlformats.org/drawingml/2006/picture">
                       <pic:pic>
                         <pic:nvPicPr>
-                          <pic:cNvPr id="0" name="image6.png"/>
+                          <pic:cNvPr id="0" name="image2.png"/>
                           <pic:cNvPicPr preferRelativeResize="0"/>
                         </pic:nvPicPr>
                         <pic:blipFill>
@@ -1344,12 +1344,12 @@
                 <wp:inline distB="114300" distT="114300" distL="114300" distR="114300">
                   <wp:extent cx="1971675" cy="1968500"/>
                   <wp:effectExtent b="0" l="0" r="0" t="0"/>
-                  <wp:docPr id="7" name="image3.png"/>
+                  <wp:docPr id="7" name="image5.png"/>
                   <a:graphic>
                     <a:graphicData uri="http://schemas.openxmlformats.org/drawingml/2006/picture">
                       <pic:pic>
                         <pic:nvPicPr>
-                          <pic:cNvPr id="0" name="image3.png"/>
+                          <pic:cNvPr id="0" name="image5.png"/>
                           <pic:cNvPicPr preferRelativeResize="0"/>
                         </pic:nvPicPr>
                         <pic:blipFill>

</xml_diff>

<commit_message>
speakers in nav + program + partner
</commit_message>
<xml_diff>
--- a/content/programme/DBpedia_Session_2.docx
+++ b/content/programme/DBpedia_Session_2.docx
@@ -218,12 +218,12 @@
                 <wp:inline distB="114300" distT="114300" distL="114300" distR="114300">
                   <wp:extent cx="1962150" cy="2371725"/>
                   <wp:effectExtent b="0" l="0" r="0" t="0"/>
-                  <wp:docPr id="3" name="image1.png"/>
+                  <wp:docPr id="4" name="image2.png"/>
                   <a:graphic>
                     <a:graphicData uri="http://schemas.openxmlformats.org/drawingml/2006/picture">
                       <pic:pic>
                         <pic:nvPicPr>
-                          <pic:cNvPr id="0" name="image1.png"/>
+                          <pic:cNvPr id="0" name="image2.png"/>
                           <pic:cNvPicPr preferRelativeResize="0"/>
                         </pic:nvPicPr>
                         <pic:blipFill>
@@ -416,14 +416,14 @@
               </w:rPr>
               <w:drawing>
                 <wp:inline distB="114300" distT="114300" distL="114300" distR="114300">
-                  <wp:extent cx="1238250" cy="1238250"/>
+                  <wp:extent cx="1435100" cy="1435100"/>
                   <wp:effectExtent b="0" l="0" r="0" t="0"/>
-                  <wp:docPr id="6" name="image6.png"/>
+                  <wp:docPr id="1" name="image4.png"/>
                   <a:graphic>
                     <a:graphicData uri="http://schemas.openxmlformats.org/drawingml/2006/picture">
                       <pic:pic>
                         <pic:nvPicPr>
-                          <pic:cNvPr id="0" name="image6.png"/>
+                          <pic:cNvPr id="0" name="image4.png"/>
                           <pic:cNvPicPr preferRelativeResize="0"/>
                         </pic:nvPicPr>
                         <pic:blipFill>
@@ -436,7 +436,7 @@
                         <pic:spPr>
                           <a:xfrm>
                             <a:off x="0" y="0"/>
-                            <a:ext cx="1238250" cy="1238250"/>
+                            <a:ext cx="1435100" cy="1435100"/>
                           </a:xfrm>
                           <a:prstGeom prst="rect"/>
                           <a:ln/>
@@ -475,7 +475,7 @@
               <w:rPr>
                 <w:rtl w:val="0"/>
               </w:rPr>
-              <w:t xml:space="preserve">Susana López </w:t>
+              <w:t xml:space="preserve">Angel Moreno</w:t>
             </w:r>
           </w:p>
           <w:p>
@@ -635,12 +635,12 @@
                 <wp:inline distB="114300" distT="114300" distL="114300" distR="114300">
                   <wp:extent cx="1971675" cy="1968500"/>
                   <wp:effectExtent b="0" l="0" r="0" t="0"/>
-                  <wp:docPr id="5" name="image4.png"/>
+                  <wp:docPr id="6" name="image1.png"/>
                   <a:graphic>
                     <a:graphicData uri="http://schemas.openxmlformats.org/drawingml/2006/picture">
                       <pic:pic>
                         <pic:nvPicPr>
-                          <pic:cNvPr id="0" name="image4.png"/>
+                          <pic:cNvPr id="0" name="image1.png"/>
                           <pic:cNvPicPr preferRelativeResize="0"/>
                         </pic:nvPicPr>
                         <pic:blipFill>
@@ -833,12 +833,12 @@
                 <wp:inline distB="114300" distT="114300" distL="114300" distR="114300">
                   <wp:extent cx="1435100" cy="1435100"/>
                   <wp:effectExtent b="0" l="0" r="0" t="0"/>
-                  <wp:docPr id="4" name="image7.jpg"/>
+                  <wp:docPr id="5" name="image5.jpg"/>
                   <a:graphic>
                     <a:graphicData uri="http://schemas.openxmlformats.org/drawingml/2006/picture">
                       <pic:pic>
                         <pic:nvPicPr>
-                          <pic:cNvPr id="0" name="image7.jpg"/>
+                          <pic:cNvPr id="0" name="image5.jpg"/>
                           <pic:cNvPicPr preferRelativeResize="0"/>
                         </pic:nvPicPr>
                         <pic:blipFill>
@@ -1060,12 +1060,12 @@
                 <wp:inline distB="114300" distT="114300" distL="114300" distR="114300">
                   <wp:extent cx="1971675" cy="1816100"/>
                   <wp:effectExtent b="0" l="0" r="0" t="0"/>
-                  <wp:docPr id="2" name="image3.jpg"/>
+                  <wp:docPr id="3" name="image6.jpg"/>
                   <a:graphic>
                     <a:graphicData uri="http://schemas.openxmlformats.org/drawingml/2006/picture">
                       <pic:pic>
                         <pic:nvPicPr>
-                          <pic:cNvPr id="0" name="image3.jpg"/>
+                          <pic:cNvPr id="0" name="image6.jpg"/>
                           <pic:cNvPicPr preferRelativeResize="0"/>
                         </pic:nvPicPr>
                         <pic:blipFill>
@@ -1180,16 +1180,16 @@
                 <wp:inline distB="114300" distT="114300" distL="114300" distR="114300">
                   <wp:extent cx="1435100" cy="1435100"/>
                   <wp:effectExtent b="0" l="0" r="0" t="0"/>
-                  <wp:docPr id="1" name="image2.png"/>
+                  <wp:docPr id="2" name="image4.png"/>
                   <a:graphic>
                     <a:graphicData uri="http://schemas.openxmlformats.org/drawingml/2006/picture">
                       <pic:pic>
                         <pic:nvPicPr>
-                          <pic:cNvPr id="0" name="image2.png"/>
+                          <pic:cNvPr id="0" name="image4.png"/>
                           <pic:cNvPicPr preferRelativeResize="0"/>
                         </pic:nvPicPr>
                         <pic:blipFill>
-                          <a:blip r:embed="rId11"/>
+                          <a:blip r:embed="rId7"/>
                           <a:srcRect b="0" l="0" r="0" t="0"/>
                           <a:stretch>
                             <a:fillRect/>
@@ -1359,16 +1359,16 @@
                 <wp:inline distB="114300" distT="114300" distL="114300" distR="114300">
                   <wp:extent cx="1971675" cy="1968500"/>
                   <wp:effectExtent b="0" l="0" r="0" t="0"/>
-                  <wp:docPr id="7" name="image5.png"/>
+                  <wp:docPr id="7" name="image3.png"/>
                   <a:graphic>
                     <a:graphicData uri="http://schemas.openxmlformats.org/drawingml/2006/picture">
                       <pic:pic>
                         <pic:nvPicPr>
-                          <pic:cNvPr id="0" name="image5.png"/>
+                          <pic:cNvPr id="0" name="image3.png"/>
                           <pic:cNvPicPr preferRelativeResize="0"/>
                         </pic:nvPicPr>
                         <pic:blipFill>
-                          <a:blip r:embed="rId12"/>
+                          <a:blip r:embed="rId11"/>
                           <a:srcRect b="0" l="0" r="0" t="0"/>
                           <a:stretch>
                             <a:fillRect/>

</xml_diff>